<commit_message>
Update Trabajo Practico Integrador Franco Oscar Baez.docx
</commit_message>
<xml_diff>
--- a/Trabajo Practico Integrador Franco Oscar Baez.docx
+++ b/Trabajo Practico Integrador Franco Oscar Baez.docx
@@ -166,7 +166,11 @@
     <w:sdt>
       <w:sdtPr>
         <w:rPr>
-          <w:lang w:val="es-ES"/>
+          <w:rFonts w:asciiTheme="minorHAnsi" w:eastAsiaTheme="minorHAnsi" w:hAnsiTheme="minorHAnsi" w:cstheme="minorBidi"/>
+          <w:color w:val="auto"/>
+          <w:sz w:val="22"/>
+          <w:szCs w:val="22"/>
+          <w:lang w:val="es-ES" w:eastAsia="en-US"/>
         </w:rPr>
         <w:id w:val="1472872640"/>
         <w:docPartObj>
@@ -176,13 +180,8 @@
       </w:sdtPr>
       <w:sdtEndPr>
         <w:rPr>
-          <w:rFonts w:asciiTheme="minorHAnsi" w:eastAsiaTheme="minorHAnsi" w:hAnsiTheme="minorHAnsi" w:cstheme="minorBidi"/>
           <w:b/>
           <w:bCs/>
-          <w:color w:val="auto"/>
-          <w:sz w:val="22"/>
-          <w:szCs w:val="22"/>
-          <w:lang w:eastAsia="en-US"/>
         </w:rPr>
       </w:sdtEndPr>
       <w:sdtContent>
@@ -2144,7 +2143,48 @@
           <w:szCs w:val="28"/>
           <w:lang w:val="es-MX"/>
         </w:rPr>
-        <w:t>(PONER)</w:t>
+        <w:t xml:space="preserve">Se realizó el script que se ejecute una vez por día, que genera un archivo log con el formato de: </w:t>
+      </w:r>
+      <w:r>
+        <w:rPr>
+          <w:b/>
+          <w:bCs/>
+          <w:sz w:val="28"/>
+          <w:szCs w:val="28"/>
+        </w:rPr>
+        <w:t>backup_home_cliente-03.sh_YYYY-mm-dd_HH-MM-SSZ.log</w:t>
+      </w:r>
+      <w:r>
+        <w:rPr>
+          <w:b/>
+          <w:bCs/>
+          <w:sz w:val="28"/>
+          <w:szCs w:val="28"/>
+        </w:rPr>
+        <w:t xml:space="preserve"> </w:t>
+      </w:r>
+      <w:r>
+        <w:rPr>
+          <w:sz w:val="28"/>
+          <w:szCs w:val="28"/>
+        </w:rPr>
+        <w:t xml:space="preserve">y también realiza un </w:t>
+      </w:r>
+      <w:proofErr w:type="spellStart"/>
+      <w:r>
+        <w:rPr>
+          <w:sz w:val="28"/>
+          <w:szCs w:val="28"/>
+        </w:rPr>
+        <w:t>backup</w:t>
+      </w:r>
+      <w:proofErr w:type="spellEnd"/>
+      <w:r>
+        <w:rPr>
+          <w:sz w:val="28"/>
+          <w:szCs w:val="28"/>
+        </w:rPr>
+        <w:t xml:space="preserve"> de la carpeta home del cliente03.</w:t>
       </w:r>
     </w:p>
     <w:p>
@@ -2283,7 +2323,6 @@
           <w:u w:val="single"/>
           <w:lang w:val="es-MX"/>
         </w:rPr>
-        <w:lastRenderedPageBreak/>
         <w:t>Servidor DHCP</w:t>
       </w:r>
       <w:bookmarkEnd w:id="3"/>
@@ -2550,7 +2589,6 @@
           <w:u w:val="single"/>
           <w:lang w:val="es-MX"/>
         </w:rPr>
-        <w:lastRenderedPageBreak/>
         <w:t>Logical Volume Manager</w:t>
       </w:r>
       <w:bookmarkEnd w:id="4"/>
@@ -4014,7 +4052,6 @@
   <w:style w:type="character" w:default="1" w:styleId="Fuentedeprrafopredeter">
     <w:name w:val="Default Paragraph Font"/>
     <w:uiPriority w:val="1"/>
-    <w:semiHidden/>
     <w:unhideWhenUsed/>
   </w:style>
   <w:style w:type="table" w:default="1" w:styleId="Tablanormal">

</xml_diff>